<commit_message>
create dataframe with files on path
</commit_message>
<xml_diff>
--- a/Mailings_jafra.docx
+++ b/Mailings_jafra.docx
@@ -6,6 +6,14 @@
       <w:tblPr>
         <w:tblStyle w:val="TableGrid"/>
         <w:tblW w:w="14525" w:type="dxa"/>
+        <w:tblBorders>
+          <w:top w:val="none" w:sz="0" w:space="0" w:color="auto"/>
+          <w:left w:val="none" w:sz="0" w:space="0" w:color="auto"/>
+          <w:bottom w:val="none" w:sz="0" w:space="0" w:color="auto"/>
+          <w:right w:val="none" w:sz="0" w:space="0" w:color="auto"/>
+          <w:insideH w:val="none" w:sz="0" w:space="0" w:color="auto"/>
+          <w:insideV w:val="none" w:sz="0" w:space="0" w:color="auto"/>
+        </w:tblBorders>
         <w:tblLayout w:type="fixed"/>
         <w:tblLook w:val="04A0" w:firstRow="1" w:lastRow="0" w:firstColumn="1" w:lastColumn="0" w:noHBand="0" w:noVBand="1"/>
       </w:tblPr>
@@ -36,14 +44,6 @@
                 <w:sz w:val="22"/>
                 <w:szCs w:val="22"/>
               </w:rPr>
-              <w:t xml:space="preserve">Nombre: </w:t>
-            </w:r>
-            <w:r>
-              <w:rPr>
-                <w:rFonts w:ascii="Lato" w:hAnsi="Lato"/>
-                <w:sz w:val="22"/>
-                <w:szCs w:val="22"/>
-              </w:rPr>
               <w:fldChar w:fldCharType="begin"/>
             </w:r>
             <w:r>
@@ -68,7 +68,7 @@
                 <w:sz w:val="22"/>
                 <w:szCs w:val="22"/>
               </w:rPr>
-              <w:t>Nancy Resendez Aleman</w:t>
+              <w:t>«NOMBRE»</w:t>
             </w:r>
             <w:r>
               <w:rPr>
@@ -93,14 +93,6 @@
                 <w:sz w:val="22"/>
                 <w:szCs w:val="22"/>
               </w:rPr>
-              <w:t xml:space="preserve">Dirección: </w:t>
-            </w:r>
-            <w:r>
-              <w:rPr>
-                <w:rFonts w:ascii="Lato" w:hAnsi="Lato"/>
-                <w:sz w:val="22"/>
-                <w:szCs w:val="22"/>
-              </w:rPr>
               <w:fldChar w:fldCharType="begin"/>
             </w:r>
             <w:r>
@@ -109,6 +101,55 @@
                 <w:sz w:val="22"/>
                 <w:szCs w:val="22"/>
               </w:rPr>
+              <w:instrText xml:space="preserve"> MERGEFIELD VELIZ </w:instrText>
+            </w:r>
+            <w:r>
+              <w:rPr>
+                <w:rFonts w:ascii="Lato" w:hAnsi="Lato"/>
+                <w:sz w:val="22"/>
+                <w:szCs w:val="22"/>
+              </w:rPr>
+              <w:fldChar w:fldCharType="separate"/>
+            </w:r>
+            <w:r>
+              <w:rPr>
+                <w:rFonts w:ascii="Lato" w:hAnsi="Lato"/>
+                <w:sz w:val="22"/>
+                <w:szCs w:val="22"/>
+              </w:rPr>
+              <w:t>«VELIZ»</w:t>
+            </w:r>
+            <w:r>
+              <w:rPr>
+                <w:rFonts w:ascii="Lato" w:hAnsi="Lato"/>
+                <w:sz w:val="22"/>
+                <w:szCs w:val="22"/>
+              </w:rPr>
+              <w:fldChar w:fldCharType="end"/>
+            </w:r>
+          </w:p>
+          <w:p>
+            <w:pPr>
+              <w:rPr>
+                <w:rFonts w:ascii="Lato" w:hAnsi="Lato"/>
+                <w:sz w:val="22"/>
+                <w:szCs w:val="22"/>
+              </w:rPr>
+            </w:pPr>
+            <w:r>
+              <w:rPr>
+                <w:rFonts w:ascii="Lato" w:hAnsi="Lato"/>
+                <w:sz w:val="22"/>
+                <w:szCs w:val="22"/>
+              </w:rPr>
+              <w:fldChar w:fldCharType="begin"/>
+            </w:r>
+            <w:r>
+              <w:rPr>
+                <w:rFonts w:ascii="Lato" w:hAnsi="Lato"/>
+                <w:sz w:val="22"/>
+                <w:szCs w:val="22"/>
+              </w:rPr>
               <w:instrText xml:space="preserve"> MERGEFIELD DIRECCIÓN </w:instrText>
             </w:r>
             <w:r>
@@ -125,7 +166,7 @@
                 <w:sz w:val="22"/>
                 <w:szCs w:val="22"/>
               </w:rPr>
-              <w:t>Manzano No. Ext: 119 Int: A Valle Del Roble 67458 N.L. Cadereyta Jimenez</w:t>
+              <w:t>«DIRECCIÓN»</w:t>
             </w:r>
             <w:r>
               <w:rPr>
@@ -135,6 +176,15 @@
               </w:rPr>
               <w:fldChar w:fldCharType="end"/>
             </w:r>
+          </w:p>
+          <w:p>
+            <w:pPr>
+              <w:rPr>
+                <w:rFonts w:ascii="Lato" w:hAnsi="Lato"/>
+                <w:sz w:val="22"/>
+                <w:szCs w:val="22"/>
+              </w:rPr>
+            </w:pPr>
           </w:p>
         </w:tc>
         <w:tc>
@@ -290,7 +340,7 @@
                 <w:sz w:val="36"/>
                 <w:szCs w:val="36"/>
               </w:rPr>
-              <w:t>Nancy Resendez Aleman</w:t>
+              <w:t>«NOMBRE»</w:t>
             </w:r>
             <w:r>
               <w:rPr>
@@ -355,7 +405,7 @@
                 <w:sz w:val="36"/>
                 <w:szCs w:val="36"/>
               </w:rPr>
-              <w:instrText xml:space="preserve"> $2,232.00 </w:instrText>
+              <w:instrText xml:space="preserve">-$24.00 </w:instrText>
             </w:r>
             <w:r>
               <w:rPr>
@@ -387,7 +437,7 @@
                 <w:sz w:val="36"/>
                 <w:szCs w:val="36"/>
               </w:rPr>
-              <w:t>Último pago:</w:t>
+              <w:t>Debes:</w:t>
             </w:r>
             <w:r>
               <w:rPr>
@@ -435,7 +485,7 @@
                 <w:sz w:val="36"/>
                 <w:szCs w:val="36"/>
               </w:rPr>
-              <w:t xml:space="preserve"> $2,232.00 </w:t>
+              <w:t>«SALDO_ACTUAL»</w:t>
             </w:r>
             <w:r>
               <w:rPr>
@@ -500,7 +550,7 @@
                 <w:sz w:val="36"/>
                 <w:szCs w:val="36"/>
               </w:rPr>
-              <w:instrText xml:space="preserve"> $2,232.00 </w:instrText>
+              <w:instrText xml:space="preserve">-$24.00 </w:instrText>
             </w:r>
             <w:r>
               <w:rPr>
@@ -517,6 +567,22 @@
                 <w:szCs w:val="36"/>
               </w:rPr>
               <w:instrText xml:space="preserve"> &lt; 0 "Pagar antes de:" "" </w:instrText>
+            </w:r>
+            <w:r>
+              <w:rPr>
+                <w:rFonts w:ascii="Lato" w:hAnsi="Lato"/>
+                <w:sz w:val="36"/>
+                <w:szCs w:val="36"/>
+              </w:rPr>
+              <w:fldChar w:fldCharType="separate"/>
+            </w:r>
+            <w:r>
+              <w:rPr>
+                <w:rFonts w:ascii="Lato" w:hAnsi="Lato"/>
+                <w:sz w:val="36"/>
+                <w:szCs w:val="36"/>
+              </w:rPr>
+              <w:t>Pagar antes de:</w:t>
             </w:r>
             <w:r>
               <w:rPr>
@@ -565,7 +631,7 @@
                 <w:sz w:val="36"/>
                 <w:szCs w:val="36"/>
               </w:rPr>
-              <w:t>Sunday, 05 de June de 2022</w:t>
+              <w:t>«FECHA_LIMITE_DE_PAGO»</w:t>
             </w:r>
             <w:r>
               <w:rPr>

</xml_diff>